<commit_message>
Cambios en requisitos grupales
</commit_message>
<xml_diff>
--- a/reports/Group/02 Requirements - Group.docx
+++ b/reports/Group/02 Requirements - Group.docx
@@ -207,7 +207,7 @@
                     <w:rFonts w:asciiTheme="majorHAnsi" w:hAnsiTheme="majorHAnsi" w:cstheme="majorHAnsi"/>
                     <w:u w:val="single"/>
                   </w:rPr>
-                  <w:t xml:space="preserve">https://github.com/DP2-2023-2024-C1-001/Acme-SF-D03 </w:t>
+                  <w:t xml:space="preserve">https://github.com/DP2-2023-2024-C1-001/Acme-SF-D04.git </w:t>
                 </w:r>
               </w:sdtContent>
             </w:sdt>
@@ -1645,7 +1645,31 @@
                   <w:rPr>
                     <w:rFonts w:asciiTheme="majorHAnsi" w:hAnsiTheme="majorHAnsi" w:cstheme="majorHAnsi"/>
                   </w:rPr>
-                  <w:t>Sevilla, 02-12-2024</w:t>
+                  <w:t xml:space="preserve">Sevilla, </w:t>
+                </w:r>
+                <w:r>
+                  <w:rPr>
+                    <w:rFonts w:asciiTheme="majorHAnsi" w:hAnsiTheme="majorHAnsi" w:cstheme="majorHAnsi"/>
+                  </w:rPr>
+                  <w:t>27</w:t>
+                </w:r>
+                <w:r>
+                  <w:rPr>
+                    <w:rFonts w:asciiTheme="majorHAnsi" w:hAnsiTheme="majorHAnsi" w:cstheme="majorHAnsi"/>
+                  </w:rPr>
+                  <w:t>-</w:t>
+                </w:r>
+                <w:r>
+                  <w:rPr>
+                    <w:rFonts w:asciiTheme="majorHAnsi" w:hAnsiTheme="majorHAnsi" w:cstheme="majorHAnsi"/>
+                  </w:rPr>
+                  <w:t>05</w:t>
+                </w:r>
+                <w:r>
+                  <w:rPr>
+                    <w:rFonts w:asciiTheme="majorHAnsi" w:hAnsiTheme="majorHAnsi" w:cstheme="majorHAnsi"/>
+                  </w:rPr>
+                  <w:t>-2024</w:t>
                 </w:r>
                 <w:r>
                   <w:rPr>
@@ -3953,7 +3977,19 @@
             <w:rPr>
               <w:rFonts w:asciiTheme="majorHAnsi" w:hAnsiTheme="majorHAnsi" w:cstheme="majorHAnsi"/>
             </w:rPr>
-            <w:t xml:space="preserve">    </w:t>
+            <w:t xml:space="preserve">  </w:t>
+          </w:r>
+          <w:r>
+            <w:rPr>
+              <w:rFonts w:asciiTheme="majorHAnsi" w:hAnsiTheme="majorHAnsi" w:cstheme="majorHAnsi"/>
+            </w:rPr>
+            <w:t>X</w:t>
+          </w:r>
+          <w:r>
+            <w:rPr>
+              <w:rFonts w:asciiTheme="majorHAnsi" w:hAnsiTheme="majorHAnsi" w:cstheme="majorHAnsi"/>
+            </w:rPr>
+            <w:t xml:space="preserve">  </w:t>
           </w:r>
         </w:sdtContent>
       </w:sdt>
@@ -4005,6 +4041,7 @@
         <w:sdtPr>
           <w:rPr>
             <w:rFonts w:asciiTheme="majorHAnsi" w:hAnsiTheme="majorHAnsi" w:cstheme="majorHAnsi"/>
+            <w:u w:val="single"/>
           </w:rPr>
           <w:tag w:val="Verdict"/>
           <w:id w:val="-887718265"/>
@@ -4018,8 +4055,23 @@
           <w:r>
             <w:rPr>
               <w:rFonts w:asciiTheme="majorHAnsi" w:hAnsiTheme="majorHAnsi" w:cstheme="majorHAnsi"/>
-            </w:rPr>
-            <w:t xml:space="preserve">    </w:t>
+              <w:u w:val="single"/>
+            </w:rPr>
+            <w:t xml:space="preserve">  </w:t>
+          </w:r>
+          <w:r>
+            <w:rPr>
+              <w:rFonts w:asciiTheme="majorHAnsi" w:hAnsiTheme="majorHAnsi" w:cstheme="majorHAnsi"/>
+              <w:u w:val="single"/>
+            </w:rPr>
+            <w:t>X</w:t>
+          </w:r>
+          <w:r>
+            <w:rPr>
+              <w:rFonts w:asciiTheme="majorHAnsi" w:hAnsiTheme="majorHAnsi" w:cstheme="majorHAnsi"/>
+              <w:u w:val="single"/>
+            </w:rPr>
+            <w:t xml:space="preserve">  </w:t>
           </w:r>
         </w:sdtContent>
       </w:sdt>
@@ -10005,14 +10057,14 @@
     <w:charset w:val="00"/>
     <w:family w:val="swiss"/>
     <w:pitch w:val="variable"/>
-    <w:sig w:usb0="E4002EFF" w:usb1="C000247B" w:usb2="00000009" w:usb3="00000000" w:csb0="000001FF" w:csb1="00000000"/>
+    <w:sig w:usb0="E4002EFF" w:usb1="C200247B" w:usb2="00000009" w:usb3="00000000" w:csb0="000001FF" w:csb1="00000000"/>
   </w:font>
   <w:font w:name="Calibri Light">
     <w:panose1 w:val="020F0302020204030204"/>
     <w:charset w:val="00"/>
     <w:family w:val="swiss"/>
     <w:pitch w:val="variable"/>
-    <w:sig w:usb0="E4002EFF" w:usb1="C000247B" w:usb2="00000009" w:usb3="00000000" w:csb0="000001FF" w:csb1="00000000"/>
+    <w:sig w:usb0="E4002EFF" w:usb1="C200247B" w:usb2="00000009" w:usb3="00000000" w:csb0="000001FF" w:csb1="00000000"/>
   </w:font>
   <w:font w:name="Cambria Math">
     <w:panose1 w:val="02040503050406030204"/>
@@ -10061,9 +10113,11 @@
   </w:compat>
   <w:rsids>
     <w:rsidRoot w:val="006B2BEC"/>
+    <w:rsid w:val="000901AE"/>
     <w:rsid w:val="00156958"/>
     <w:rsid w:val="00176D59"/>
     <w:rsid w:val="006B2BEC"/>
+    <w:rsid w:val="0075610B"/>
     <w:rsid w:val="009D11CA"/>
     <w:rsid w:val="00BE6133"/>
   </w:rsids>
@@ -10082,8 +10136,8 @@
   </m:mathPr>
   <w:themeFontLang w:val="es-ES"/>
   <w:clrSchemeMapping w:bg1="light1" w:t1="dark1" w:bg2="light2" w:t2="dark2" w:accent1="accent1" w:accent2="accent2" w:accent3="accent3" w:accent4="accent4" w:accent5="accent5" w:accent6="accent6" w:hyperlink="hyperlink" w:followedHyperlink="followedHyperlink"/>
-  <w:decimalSymbol w:val="."/>
-  <w:listSeparator w:val=","/>
+  <w:decimalSymbol w:val=","/>
+  <w:listSeparator w:val=";"/>
   <w15:chartTrackingRefBased/>
 </w:settings>
 </file>

</xml_diff>